<commit_message>
Added new member to documentation
</commit_message>
<xml_diff>
--- a/Документация.docx
+++ b/Документация.docx
@@ -166,37 +166,97 @@
         <w:jc w:val="center"/>
         <w:rPr>
           <w:rFonts w:ascii="Times New Roman" w:hAnsi="Times New Roman" w:cs="Times New Roman"/>
+          <w:sz w:val="52"/>
+          <w:szCs w:val="52"/>
+          <w:lang w:val="bg-BG"/>
+        </w:rPr>
+      </w:pPr>
+    </w:p>
+    <w:p>
+      <w:pPr>
+        <w:jc w:val="center"/>
+        <w:rPr>
+          <w:rFonts w:ascii="Times New Roman" w:hAnsi="Times New Roman" w:cs="Times New Roman"/>
+          <w:sz w:val="52"/>
+          <w:szCs w:val="52"/>
+          <w:lang w:val="bg-BG"/>
+        </w:rPr>
+      </w:pPr>
+      <w:r>
+        <w:rPr>
+          <w:rFonts w:ascii="Times New Roman" w:hAnsi="Times New Roman" w:cs="Times New Roman"/>
+          <w:sz w:val="52"/>
+          <w:szCs w:val="52"/>
+          <w:lang w:val="bg-BG"/>
+        </w:rPr>
+        <w:t>Система за организиране на задачи</w:t>
+      </w:r>
+    </w:p>
+    <w:p>
+      <w:pPr>
+        <w:jc w:val="center"/>
+        <w:rPr>
+          <w:rFonts w:ascii="Times New Roman" w:hAnsi="Times New Roman" w:cs="Times New Roman"/>
           <w:sz w:val="72"/>
           <w:szCs w:val="72"/>
           <w:lang w:val="bg-BG"/>
         </w:rPr>
       </w:pPr>
-      <w:r>
-        <w:rPr>
-          <w:rFonts w:ascii="Times New Roman" w:hAnsi="Times New Roman" w:cs="Times New Roman"/>
-          <w:sz w:val="52"/>
-          <w:szCs w:val="52"/>
-          <w:lang w:val="bg-BG"/>
-        </w:rPr>
-        <w:t>(</w:t>
-      </w:r>
-      <w:r>
-        <w:rPr>
-          <w:rFonts w:ascii="Times New Roman" w:hAnsi="Times New Roman" w:cs="Times New Roman"/>
-          <w:sz w:val="52"/>
-          <w:szCs w:val="52"/>
-          <w:lang w:val="bg-BG"/>
-        </w:rPr>
-        <w:t>Система за организиране на задачи</w:t>
-      </w:r>
-      <w:r>
-        <w:rPr>
-          <w:rFonts w:ascii="Times New Roman" w:hAnsi="Times New Roman" w:cs="Times New Roman"/>
-          <w:sz w:val="52"/>
-          <w:szCs w:val="52"/>
-          <w:lang w:val="bg-BG"/>
-        </w:rPr>
-        <w:t>)</w:t>
+    </w:p>
+    <w:p>
+      <w:pPr>
+        <w:jc w:val="center"/>
+        <w:rPr>
+          <w:rFonts w:ascii="Times New Roman" w:hAnsi="Times New Roman" w:cs="Times New Roman"/>
+          <w:sz w:val="40"/>
+          <w:szCs w:val="40"/>
+          <w:lang w:val="bg-BG"/>
+        </w:rPr>
+      </w:pPr>
+      <w:r>
+        <w:rPr>
+          <w:rFonts w:ascii="Times New Roman" w:hAnsi="Times New Roman" w:cs="Times New Roman"/>
+          <w:sz w:val="40"/>
+          <w:szCs w:val="40"/>
+          <w:lang w:val="bg-BG"/>
+        </w:rPr>
+        <w:t xml:space="preserve">Факултет по </w:t>
+      </w:r>
+      <w:r>
+        <w:rPr>
+          <w:rFonts w:ascii="Times New Roman" w:hAnsi="Times New Roman" w:cs="Times New Roman"/>
+          <w:sz w:val="40"/>
+          <w:szCs w:val="40"/>
+          <w:lang w:val="bg-BG"/>
+        </w:rPr>
+        <w:t>И</w:t>
+      </w:r>
+      <w:r>
+        <w:rPr>
+          <w:rFonts w:ascii="Times New Roman" w:hAnsi="Times New Roman" w:cs="Times New Roman"/>
+          <w:sz w:val="40"/>
+          <w:szCs w:val="40"/>
+          <w:lang w:val="bg-BG"/>
+        </w:rPr>
+        <w:t xml:space="preserve">зчислитена </w:t>
+      </w:r>
+      <w:r>
+        <w:rPr>
+          <w:rFonts w:ascii="Times New Roman" w:hAnsi="Times New Roman" w:cs="Times New Roman"/>
+          <w:sz w:val="40"/>
+          <w:szCs w:val="40"/>
+          <w:lang w:val="bg-BG"/>
+        </w:rPr>
+        <w:t>Т</w:t>
+      </w:r>
+      <w:r>
+        <w:rPr>
+          <w:rFonts w:ascii="Times New Roman" w:hAnsi="Times New Roman" w:cs="Times New Roman"/>
+          <w:sz w:val="40"/>
+          <w:szCs w:val="40"/>
+          <w:lang w:val="bg-BG"/>
+        </w:rPr>
+        <w:t>ехника и</w:t>
       </w:r>
     </w:p>
     <w:p>
@@ -212,88 +272,12 @@
       <w:r>
         <w:rPr>
           <w:rFonts w:ascii="Times New Roman" w:hAnsi="Times New Roman" w:cs="Times New Roman"/>
-          <w:sz w:val="44"/>
-          <w:szCs w:val="44"/>
-          <w:lang w:val="bg-BG"/>
-        </w:rPr>
-        <w:t xml:space="preserve">Факултет по </w:t>
-      </w:r>
-      <w:r>
-        <w:rPr>
-          <w:rFonts w:ascii="Times New Roman" w:hAnsi="Times New Roman" w:cs="Times New Roman"/>
-          <w:sz w:val="44"/>
-          <w:szCs w:val="44"/>
-          <w:lang w:val="bg-BG"/>
-        </w:rPr>
-        <w:t>И</w:t>
-      </w:r>
-      <w:r>
-        <w:rPr>
-          <w:rFonts w:ascii="Times New Roman" w:hAnsi="Times New Roman" w:cs="Times New Roman"/>
-          <w:sz w:val="44"/>
-          <w:szCs w:val="44"/>
-          <w:lang w:val="bg-BG"/>
-        </w:rPr>
-        <w:t xml:space="preserve">зчислитена </w:t>
-      </w:r>
-      <w:r>
-        <w:rPr>
-          <w:rFonts w:ascii="Times New Roman" w:hAnsi="Times New Roman" w:cs="Times New Roman"/>
-          <w:sz w:val="44"/>
-          <w:szCs w:val="44"/>
-          <w:lang w:val="bg-BG"/>
-        </w:rPr>
-        <w:t>Т</w:t>
-      </w:r>
-      <w:r>
-        <w:rPr>
-          <w:rFonts w:ascii="Times New Roman" w:hAnsi="Times New Roman" w:cs="Times New Roman"/>
-          <w:sz w:val="44"/>
-          <w:szCs w:val="44"/>
-          <w:lang w:val="bg-BG"/>
-        </w:rPr>
-        <w:t>ехника и</w:t>
-      </w:r>
-    </w:p>
-    <w:p>
-      <w:pPr>
-        <w:jc w:val="center"/>
-        <w:rPr>
-          <w:rFonts w:ascii="Times New Roman" w:hAnsi="Times New Roman" w:cs="Times New Roman"/>
-          <w:sz w:val="44"/>
-          <w:szCs w:val="44"/>
-          <w:lang w:val="bg-BG"/>
-        </w:rPr>
-      </w:pPr>
-      <w:r>
-        <w:rPr>
-          <w:rFonts w:ascii="Times New Roman" w:hAnsi="Times New Roman" w:cs="Times New Roman"/>
-          <w:sz w:val="44"/>
-          <w:szCs w:val="44"/>
-          <w:lang w:val="bg-BG"/>
-        </w:rPr>
-        <w:t>А</w:t>
-      </w:r>
-      <w:r>
-        <w:rPr>
-          <w:rFonts w:ascii="Times New Roman" w:hAnsi="Times New Roman" w:cs="Times New Roman"/>
-          <w:sz w:val="44"/>
-          <w:szCs w:val="44"/>
-          <w:lang w:val="bg-BG"/>
-        </w:rPr>
-        <w:t>втоматизация</w:t>
-      </w:r>
-    </w:p>
-    <w:p>
-      <w:pPr>
-        <w:jc w:val="center"/>
-        <w:rPr>
-          <w:rFonts w:ascii="Times New Roman" w:hAnsi="Times New Roman" w:cs="Times New Roman"/>
-          <w:sz w:val="44"/>
-          <w:szCs w:val="44"/>
-          <w:lang w:val="bg-BG"/>
-        </w:rPr>
-      </w:pPr>
+          <w:sz w:val="40"/>
+          <w:szCs w:val="40"/>
+          <w:lang w:val="bg-BG"/>
+        </w:rPr>
+        <w:t>Автоматизация</w:t>
+      </w:r>
     </w:p>
     <w:p>
       <w:pPr>
@@ -431,7 +415,146 @@
     </w:p>
     <w:p>
       <w:pPr>
-        <w:jc w:val="right"/>
+        <w:jc w:val="center"/>
+        <w:rPr>
+          <w:rFonts w:ascii="Times New Roman" w:hAnsi="Times New Roman" w:cs="Times New Roman"/>
+          <w:sz w:val="32"/>
+          <w:szCs w:val="32"/>
+          <w:lang w:val="bg-BG"/>
+        </w:rPr>
+      </w:pPr>
+      <w:r>
+        <w:rPr>
+          <w:rFonts w:ascii="Times New Roman" w:hAnsi="Times New Roman" w:cs="Times New Roman"/>
+          <w:sz w:val="32"/>
+          <w:szCs w:val="32"/>
+          <w:lang w:val="bg-BG"/>
+        </w:rPr>
+        <w:t>Николай Николаев Панев</w:t>
+      </w:r>
+      <w:r>
+        <w:rPr>
+          <w:rFonts w:ascii="Times New Roman" w:hAnsi="Times New Roman" w:cs="Times New Roman"/>
+          <w:sz w:val="32"/>
+          <w:szCs w:val="32"/>
+          <w:lang w:val="bg-BG"/>
+        </w:rPr>
+        <w:t xml:space="preserve">     </w:t>
+      </w:r>
+      <w:r>
+        <w:rPr>
+          <w:rFonts w:ascii="Times New Roman" w:hAnsi="Times New Roman" w:cs="Times New Roman"/>
+          <w:sz w:val="32"/>
+          <w:szCs w:val="32"/>
+          <w:lang w:val="bg-BG"/>
+        </w:rPr>
+        <w:t xml:space="preserve">             </w:t>
+      </w:r>
+      <w:r>
+        <w:rPr>
+          <w:rFonts w:ascii="Times New Roman" w:hAnsi="Times New Roman" w:cs="Times New Roman"/>
+          <w:sz w:val="32"/>
+          <w:szCs w:val="32"/>
+          <w:lang w:val="bg-BG"/>
+        </w:rPr>
+        <w:t xml:space="preserve"> </w:t>
+      </w:r>
+      <w:r>
+        <w:rPr>
+          <w:rFonts w:ascii="Times New Roman" w:hAnsi="Times New Roman" w:cs="Times New Roman"/>
+          <w:sz w:val="32"/>
+          <w:szCs w:val="32"/>
+          <w:lang w:val="bg-BG"/>
+        </w:rPr>
+        <w:t>Факултетен номер: 20621511</w:t>
+      </w:r>
+    </w:p>
+    <w:p>
+      <w:pPr>
+        <w:jc w:val="center"/>
+        <w:rPr>
+          <w:rFonts w:ascii="Times New Roman" w:hAnsi="Times New Roman" w:cs="Times New Roman"/>
+          <w:sz w:val="32"/>
+          <w:szCs w:val="32"/>
+          <w:lang w:val="bg-BG"/>
+        </w:rPr>
+      </w:pPr>
+      <w:r>
+        <w:rPr>
+          <w:rFonts w:ascii="Times New Roman" w:hAnsi="Times New Roman" w:cs="Times New Roman"/>
+          <w:sz w:val="32"/>
+          <w:szCs w:val="32"/>
+          <w:lang w:val="bg-BG"/>
+        </w:rPr>
+        <w:t>Венелин Живков Даче</w:t>
+      </w:r>
+      <w:r>
+        <w:rPr>
+          <w:rFonts w:ascii="Times New Roman" w:hAnsi="Times New Roman" w:cs="Times New Roman"/>
+          <w:sz w:val="32"/>
+          <w:szCs w:val="32"/>
+          <w:lang w:val="bg-BG"/>
+        </w:rPr>
+        <w:t xml:space="preserve">в:    </w:t>
+      </w:r>
+      <w:r>
+        <w:rPr>
+          <w:rFonts w:ascii="Times New Roman" w:hAnsi="Times New Roman" w:cs="Times New Roman"/>
+          <w:sz w:val="32"/>
+          <w:szCs w:val="32"/>
+          <w:lang w:val="bg-BG"/>
+        </w:rPr>
+        <w:t xml:space="preserve">            </w:t>
+      </w:r>
+      <w:r>
+        <w:rPr>
+          <w:rFonts w:ascii="Times New Roman" w:hAnsi="Times New Roman" w:cs="Times New Roman"/>
+          <w:sz w:val="32"/>
+          <w:szCs w:val="32"/>
+          <w:lang w:val="bg-BG"/>
+        </w:rPr>
+        <w:t xml:space="preserve">  </w:t>
+      </w:r>
+      <w:r>
+        <w:rPr>
+          <w:rFonts w:ascii="Times New Roman" w:hAnsi="Times New Roman" w:cs="Times New Roman"/>
+          <w:sz w:val="32"/>
+          <w:szCs w:val="32"/>
+          <w:lang w:val="bg-BG"/>
+        </w:rPr>
+        <w:t xml:space="preserve">   Факултетен номер:</w:t>
+      </w:r>
+      <w:r>
+        <w:rPr>
+          <w:rFonts w:ascii="Times New Roman" w:hAnsi="Times New Roman" w:cs="Times New Roman"/>
+          <w:sz w:val="32"/>
+          <w:szCs w:val="32"/>
+          <w:lang w:val="bg-BG"/>
+        </w:rPr>
+        <w:t xml:space="preserve"> </w:t>
+      </w:r>
+      <w:r>
+        <w:rPr>
+          <w:rFonts w:ascii="Times New Roman" w:hAnsi="Times New Roman" w:cs="Times New Roman"/>
+          <w:sz w:val="32"/>
+          <w:szCs w:val="32"/>
+          <w:lang w:val="en-US"/>
+        </w:rPr>
+        <w:t>2062150</w:t>
+      </w:r>
+      <w:r>
+        <w:rPr>
+          <w:rFonts w:ascii="Times New Roman" w:hAnsi="Times New Roman" w:cs="Times New Roman"/>
+          <w:sz w:val="32"/>
+          <w:szCs w:val="32"/>
+          <w:lang w:val="bg-BG"/>
+        </w:rPr>
+        <w:t>2</w:t>
+      </w:r>
+    </w:p>
+    <w:p>
+      <w:pPr>
+        <w:jc w:val="center"/>
         <w:rPr>
           <w:rFonts w:ascii="Times New Roman" w:hAnsi="Times New Roman" w:cs="Times New Roman"/>
           <w:sz w:val="36"/>
@@ -442,23 +565,49 @@
       <w:r>
         <w:rPr>
           <w:rFonts w:ascii="Times New Roman" w:hAnsi="Times New Roman" w:cs="Times New Roman"/>
+          <w:sz w:val="32"/>
+          <w:szCs w:val="32"/>
+          <w:lang w:val="bg-BG"/>
+        </w:rPr>
+        <w:t xml:space="preserve">Димитър Пламенов Тодоров: </w:t>
+      </w:r>
+      <w:r>
+        <w:rPr>
+          <w:rFonts w:ascii="Times New Roman" w:hAnsi="Times New Roman" w:cs="Times New Roman"/>
+          <w:sz w:val="32"/>
+          <w:szCs w:val="32"/>
+          <w:lang w:val="bg-BG"/>
+        </w:rPr>
+        <w:t xml:space="preserve">            </w:t>
+      </w:r>
+      <w:r>
+        <w:rPr>
+          <w:rFonts w:ascii="Times New Roman" w:hAnsi="Times New Roman" w:cs="Times New Roman"/>
+          <w:sz w:val="32"/>
+          <w:szCs w:val="32"/>
+          <w:lang w:val="bg-BG"/>
+        </w:rPr>
+        <w:t>Факултетен номер: 20621501</w:t>
+      </w:r>
+    </w:p>
+    <w:p>
+      <w:pPr>
+        <w:rPr>
+          <w:rFonts w:ascii="Times New Roman" w:hAnsi="Times New Roman" w:cs="Times New Roman"/>
           <w:sz w:val="36"/>
           <w:szCs w:val="36"/>
           <w:lang w:val="bg-BG"/>
         </w:rPr>
-        <w:t>Николай Николаев Панев</w:t>
-      </w:r>
-    </w:p>
-    <w:p>
-      <w:pPr>
-        <w:jc w:val="right"/>
+      </w:pPr>
+      <w:r>
         <w:rPr>
           <w:rFonts w:ascii="Times New Roman" w:hAnsi="Times New Roman" w:cs="Times New Roman"/>
           <w:sz w:val="36"/>
           <w:szCs w:val="36"/>
           <w:lang w:val="bg-BG"/>
         </w:rPr>
-      </w:pPr>
+        <w:t>Проверил:</w:t>
+      </w:r>
       <w:r>
         <w:rPr>
           <w:rFonts w:ascii="Times New Roman" w:hAnsi="Times New Roman" w:cs="Times New Roman"/>
@@ -466,7 +615,7 @@
           <w:szCs w:val="36"/>
           <w:lang w:val="bg-BG"/>
         </w:rPr>
-        <w:t>Факултетен номер:</w:t>
+        <w:tab/>
       </w:r>
       <w:r>
         <w:rPr>
@@ -475,19 +624,17 @@
           <w:szCs w:val="36"/>
           <w:lang w:val="bg-BG"/>
         </w:rPr>
-        <w:t xml:space="preserve"> 20621511</w:t>
-      </w:r>
-    </w:p>
-    <w:p>
-      <w:pPr>
-        <w:jc w:val="right"/>
+        <w:tab/>
+      </w:r>
+      <w:r>
         <w:rPr>
           <w:rFonts w:ascii="Times New Roman" w:hAnsi="Times New Roman" w:cs="Times New Roman"/>
           <w:sz w:val="36"/>
           <w:szCs w:val="36"/>
           <w:lang w:val="bg-BG"/>
         </w:rPr>
-      </w:pPr>
+        <w:tab/>
+      </w:r>
       <w:r>
         <w:rPr>
           <w:rFonts w:ascii="Times New Roman" w:hAnsi="Times New Roman" w:cs="Times New Roman"/>
@@ -495,19 +642,17 @@
           <w:szCs w:val="36"/>
           <w:lang w:val="bg-BG"/>
         </w:rPr>
-        <w:t>Венелин Живков Дачев</w:t>
-      </w:r>
-    </w:p>
-    <w:p>
-      <w:pPr>
-        <w:jc w:val="right"/>
+        <w:tab/>
+      </w:r>
+      <w:r>
         <w:rPr>
           <w:rFonts w:ascii="Times New Roman" w:hAnsi="Times New Roman" w:cs="Times New Roman"/>
           <w:sz w:val="36"/>
           <w:szCs w:val="36"/>
           <w:lang w:val="bg-BG"/>
         </w:rPr>
-      </w:pPr>
+        <w:tab/>
+      </w:r>
       <w:r>
         <w:rPr>
           <w:rFonts w:ascii="Times New Roman" w:hAnsi="Times New Roman" w:cs="Times New Roman"/>
@@ -515,7 +660,7 @@
           <w:szCs w:val="36"/>
           <w:lang w:val="bg-BG"/>
         </w:rPr>
-        <w:t xml:space="preserve">        Факултетен номер:</w:t>
+        <w:tab/>
       </w:r>
       <w:r>
         <w:rPr>
@@ -524,12 +669,12 @@
           <w:szCs w:val="36"/>
           <w:lang w:val="bg-BG"/>
         </w:rPr>
-        <w:t xml:space="preserve"> 00000000</w:t>
-      </w:r>
-    </w:p>
-    <w:p>
-      <w:pPr>
-        <w:jc w:val="right"/>
+        <w:t xml:space="preserve">   Специалност: СИТ</w:t>
+      </w:r>
+    </w:p>
+    <w:p>
+      <w:pPr>
+        <w:jc w:val="center"/>
         <w:rPr>
           <w:rFonts w:ascii="Times New Roman" w:hAnsi="Times New Roman" w:cs="Times New Roman"/>
           <w:sz w:val="36"/>
@@ -544,7 +689,7 @@
           <w:szCs w:val="36"/>
           <w:lang w:val="bg-BG"/>
         </w:rPr>
-        <w:t>Проверил:</w:t>
+        <w:t xml:space="preserve">ас. Даниела Петрова </w:t>
       </w:r>
       <w:r>
         <w:rPr>
@@ -553,7 +698,7 @@
           <w:szCs w:val="36"/>
           <w:lang w:val="bg-BG"/>
         </w:rPr>
-        <w:tab/>
+        <w:t xml:space="preserve">                                                   Курс:</w:t>
       </w:r>
       <w:r>
         <w:rPr>
@@ -562,7 +707,7 @@
           <w:szCs w:val="36"/>
           <w:lang w:val="bg-BG"/>
         </w:rPr>
-        <w:tab/>
+        <w:t xml:space="preserve"> </w:t>
       </w:r>
       <w:r>
         <w:rPr>
@@ -571,7 +716,7 @@
           <w:szCs w:val="36"/>
           <w:lang w:val="bg-BG"/>
         </w:rPr>
-        <w:tab/>
+        <w:t xml:space="preserve">3                                          ..............................................                                     </w:t>
       </w:r>
       <w:r>
         <w:rPr>
@@ -580,7 +725,7 @@
           <w:szCs w:val="36"/>
           <w:lang w:val="bg-BG"/>
         </w:rPr>
-        <w:tab/>
+        <w:t xml:space="preserve"> </w:t>
       </w:r>
       <w:r>
         <w:rPr>
@@ -589,7 +734,7 @@
           <w:szCs w:val="36"/>
           <w:lang w:val="bg-BG"/>
         </w:rPr>
-        <w:tab/>
+        <w:t>Група:</w:t>
       </w:r>
       <w:r>
         <w:rPr>
@@ -598,117 +743,7 @@
           <w:szCs w:val="36"/>
           <w:lang w:val="bg-BG"/>
         </w:rPr>
-        <w:tab/>
-      </w:r>
-      <w:r>
-        <w:rPr>
-          <w:rFonts w:ascii="Times New Roman" w:hAnsi="Times New Roman" w:cs="Times New Roman"/>
-          <w:sz w:val="36"/>
-          <w:szCs w:val="36"/>
-          <w:lang w:val="bg-BG"/>
-        </w:rPr>
-        <w:tab/>
-      </w:r>
-      <w:r>
-        <w:rPr>
-          <w:rFonts w:ascii="Times New Roman" w:hAnsi="Times New Roman" w:cs="Times New Roman"/>
-          <w:sz w:val="36"/>
-          <w:szCs w:val="36"/>
-          <w:lang w:val="bg-BG"/>
-        </w:rPr>
-        <w:tab/>
-      </w:r>
-      <w:r>
-        <w:rPr>
-          <w:rFonts w:ascii="Times New Roman" w:hAnsi="Times New Roman" w:cs="Times New Roman"/>
-          <w:sz w:val="36"/>
-          <w:szCs w:val="36"/>
-          <w:lang w:val="bg-BG"/>
-        </w:rPr>
-        <w:tab/>
-      </w:r>
-      <w:r>
-        <w:rPr>
-          <w:rFonts w:ascii="Times New Roman" w:hAnsi="Times New Roman" w:cs="Times New Roman"/>
-          <w:sz w:val="36"/>
-          <w:szCs w:val="36"/>
-          <w:lang w:val="bg-BG"/>
-        </w:rPr>
-        <w:tab/>
-      </w:r>
-      <w:r>
-        <w:rPr>
-          <w:rFonts w:cs="Nirmala UI"/>
-          <w:sz w:val="36"/>
-          <w:szCs w:val="36"/>
-          <w:lang w:val="bg-BG"/>
-        </w:rPr>
         <w:t xml:space="preserve"> </w:t>
-      </w:r>
-      <w:r>
-        <w:rPr>
-          <w:rFonts w:ascii="Times New Roman" w:hAnsi="Times New Roman" w:cs="Times New Roman"/>
-          <w:sz w:val="36"/>
-          <w:szCs w:val="36"/>
-          <w:lang w:val="bg-BG"/>
-        </w:rPr>
-        <w:t xml:space="preserve"> </w:t>
-      </w:r>
-    </w:p>
-    <w:p>
-      <w:pPr>
-        <w:jc w:val="right"/>
-        <w:rPr>
-          <w:rFonts w:ascii="Times New Roman" w:hAnsi="Times New Roman" w:cs="Times New Roman"/>
-          <w:sz w:val="36"/>
-          <w:szCs w:val="36"/>
-          <w:lang w:val="bg-BG"/>
-        </w:rPr>
-      </w:pPr>
-      <w:r>
-        <w:rPr>
-          <w:rFonts w:ascii="Times New Roman" w:hAnsi="Times New Roman" w:cs="Times New Roman"/>
-          <w:sz w:val="36"/>
-          <w:szCs w:val="36"/>
-          <w:lang w:val="bg-BG"/>
-        </w:rPr>
-        <w:t>(Преподавател)</w:t>
-      </w:r>
-      <w:r>
-        <w:rPr>
-          <w:rFonts w:ascii="Times New Roman" w:hAnsi="Times New Roman" w:cs="Times New Roman"/>
-          <w:sz w:val="36"/>
-          <w:szCs w:val="36"/>
-          <w:lang w:val="bg-BG"/>
-        </w:rPr>
-        <w:t xml:space="preserve">                                                           Курс: 3</w:t>
-      </w:r>
-      <w:r>
-        <w:rPr>
-          <w:rFonts w:ascii="Times New Roman" w:hAnsi="Times New Roman" w:cs="Times New Roman"/>
-          <w:sz w:val="36"/>
-          <w:szCs w:val="36"/>
-          <w:lang w:val="bg-BG"/>
-        </w:rPr>
-        <w:t xml:space="preserve">                                          ..............................................</w:t>
-      </w:r>
-      <w:r>
-        <w:rPr>
-          <w:rFonts w:ascii="Times New Roman" w:hAnsi="Times New Roman" w:cs="Times New Roman"/>
-          <w:sz w:val="36"/>
-          <w:szCs w:val="36"/>
-          <w:lang w:val="bg-BG"/>
-        </w:rPr>
-        <w:t xml:space="preserve">                                       </w:t>
-      </w:r>
-      <w:r>
-        <w:rPr>
-          <w:rFonts w:ascii="Times New Roman" w:hAnsi="Times New Roman" w:cs="Times New Roman"/>
-          <w:sz w:val="36"/>
-          <w:szCs w:val="36"/>
-          <w:lang w:val="bg-BG"/>
-        </w:rPr>
-        <w:t>Група:</w:t>
       </w:r>
       <w:r>
         <w:rPr>
@@ -1852,27 +1887,7 @@
           <w:szCs w:val="32"/>
           <w:lang w:val="en-US"/>
         </w:rPr>
-        <w:t xml:space="preserve">To Merge </w:t>
-      </w:r>
-      <w:proofErr w:type="gramStart"/>
-      <w:r>
-        <w:rPr>
-          <w:rFonts w:ascii="Times New Roman" w:hAnsi="Times New Roman" w:cs="Times New Roman"/>
-          <w:sz w:val="32"/>
-          <w:szCs w:val="32"/>
-          <w:lang w:val="en-US"/>
-        </w:rPr>
-        <w:t>To</w:t>
-      </w:r>
-      <w:proofErr w:type="gramEnd"/>
-      <w:r>
-        <w:rPr>
-          <w:rFonts w:ascii="Times New Roman" w:hAnsi="Times New Roman" w:cs="Times New Roman"/>
-          <w:sz w:val="32"/>
-          <w:szCs w:val="32"/>
-          <w:lang w:val="en-US"/>
-        </w:rPr>
-        <w:t xml:space="preserve"> File</w:t>
+        <w:t>To Merge To File</w:t>
       </w:r>
     </w:p>
     <w:p>
@@ -2211,7 +2226,6 @@
         </w:rPr>
         <w:t xml:space="preserve"> и </w:t>
       </w:r>
-      <w:proofErr w:type="spellStart"/>
       <w:r>
         <w:rPr>
           <w:rFonts w:ascii="Times New Roman" w:hAnsi="Times New Roman" w:cs="Times New Roman"/>
@@ -2221,7 +2235,6 @@
         </w:rPr>
         <w:t>fxml</w:t>
       </w:r>
-      <w:proofErr w:type="spellEnd"/>
       <w:r>
         <w:rPr>
           <w:rFonts w:ascii="Times New Roman" w:hAnsi="Times New Roman" w:cs="Times New Roman"/>
@@ -2260,25 +2273,14 @@
         </w:rPr>
         <w:t xml:space="preserve">Използвахме също и помощно средство за създаване на графичният интерфейс на програмата – </w:t>
       </w:r>
-      <w:proofErr w:type="spellStart"/>
-      <w:r>
-        <w:rPr>
-          <w:rFonts w:ascii="Times New Roman" w:hAnsi="Times New Roman" w:cs="Times New Roman"/>
-          <w:sz w:val="32"/>
-          <w:szCs w:val="32"/>
-          <w:lang w:val="en-US"/>
-        </w:rPr>
-        <w:t>SceneBuilder</w:t>
-      </w:r>
-      <w:proofErr w:type="spellEnd"/>
-      <w:r>
-        <w:rPr>
-          <w:rFonts w:ascii="Times New Roman" w:hAnsi="Times New Roman" w:cs="Times New Roman"/>
-          <w:sz w:val="32"/>
-          <w:szCs w:val="32"/>
-          <w:lang w:val="en-US"/>
-        </w:rPr>
-        <w:t>.</w:t>
+      <w:r>
+        <w:rPr>
+          <w:rFonts w:ascii="Times New Roman" w:hAnsi="Times New Roman" w:cs="Times New Roman"/>
+          <w:sz w:val="32"/>
+          <w:szCs w:val="32"/>
+          <w:lang w:val="en-US"/>
+        </w:rPr>
+        <w:t>SceneBuilder.</w:t>
       </w:r>
       <w:r>
         <w:rPr>
@@ -2299,7 +2301,6 @@
         <w:lastRenderedPageBreak/>
         <w:t xml:space="preserve">позволява да „построим“ всяка част от графичният интерфейс на програмата лесно и бързо, и да го експортираме като </w:t>
       </w:r>
-      <w:proofErr w:type="spellStart"/>
       <w:r>
         <w:rPr>
           <w:rFonts w:ascii="Times New Roman" w:hAnsi="Times New Roman" w:cs="Times New Roman"/>
@@ -2309,7 +2310,6 @@
         </w:rPr>
         <w:t>fxml</w:t>
       </w:r>
-      <w:proofErr w:type="spellEnd"/>
       <w:r>
         <w:rPr>
           <w:rFonts w:ascii="Times New Roman" w:hAnsi="Times New Roman" w:cs="Times New Roman"/>
@@ -2364,9 +2364,47 @@
           <w:rFonts w:ascii="Times New Roman" w:hAnsi="Times New Roman" w:cs="Times New Roman"/>
           <w:sz w:val="32"/>
           <w:szCs w:val="32"/>
-          <w:lang w:val="bg-BG"/>
-        </w:rPr>
-      </w:pPr>
+          <w:lang w:val="en-US"/>
+        </w:rPr>
+      </w:pPr>
+      <w:r>
+        <w:rPr>
+          <w:rFonts w:ascii="Times New Roman" w:hAnsi="Times New Roman" w:cs="Times New Roman"/>
+          <w:sz w:val="32"/>
+          <w:szCs w:val="32"/>
+          <w:lang w:val="bg-BG"/>
+        </w:rPr>
+        <w:tab/>
+      </w:r>
+      <w:r>
+        <w:rPr>
+          <w:rFonts w:ascii="Times New Roman" w:hAnsi="Times New Roman" w:cs="Times New Roman"/>
+          <w:sz w:val="32"/>
+          <w:szCs w:val="32"/>
+          <w:lang w:val="en-US"/>
+        </w:rPr>
+        <w:t>Front-End:</w:t>
+      </w:r>
+    </w:p>
+    <w:p>
+      <w:pPr>
+        <w:rPr>
+          <w:rFonts w:ascii="Times New Roman" w:hAnsi="Times New Roman" w:cs="Times New Roman"/>
+          <w:sz w:val="32"/>
+          <w:szCs w:val="32"/>
+          <w:lang w:val="en-US"/>
+        </w:rPr>
+      </w:pPr>
+      <w:r>
+        <w:rPr>
+          <w:rFonts w:ascii="Times New Roman" w:hAnsi="Times New Roman" w:cs="Times New Roman"/>
+          <w:sz w:val="32"/>
+          <w:szCs w:val="32"/>
+          <w:lang w:val="en-US"/>
+        </w:rPr>
+        <w:tab/>
+        <w:t>Back-End:</w:t>
+      </w:r>
     </w:p>
     <w:p>
       <w:pPr>

</xml_diff>

<commit_message>
fixed a colon ( : ) in the documentation
</commit_message>
<xml_diff>
--- a/Документация.docx
+++ b/Документация.docx
@@ -439,7 +439,16 @@
           <w:szCs w:val="32"/>
           <w:lang w:val="bg-BG"/>
         </w:rPr>
-        <w:t xml:space="preserve">     </w:t>
+        <w:t>:</w:t>
+      </w:r>
+      <w:r>
+        <w:rPr>
+          <w:rFonts w:ascii="Times New Roman" w:hAnsi="Times New Roman" w:cs="Times New Roman"/>
+          <w:sz w:val="32"/>
+          <w:szCs w:val="32"/>
+          <w:lang w:val="bg-BG"/>
+        </w:rPr>
+        <w:t xml:space="preserve">    </w:t>
       </w:r>
       <w:r>
         <w:rPr>

</xml_diff>